<commit_message>
add gitignore of VP
</commit_message>
<xml_diff>
--- a/Báo cáo/Báo cáo.docx
+++ b/Báo cáo/Báo cáo.docx
@@ -196,7 +196,27 @@
           <w:szCs w:val="28"/>
         </w:rPr>
         <w:br/>
-        <w:t>Xây dựng trang web sàn thương mại điện tử</w:t>
+        <w:t>Xây dựng</w:t>
+      </w:r>
+      <w:r>
+        <w:rPr>
+          <w:rFonts w:ascii="Times New Roman" w:hAnsi="Times New Roman" w:cs="Times New Roman"/>
+          <w:b/>
+          <w:bCs/>
+          <w:sz w:val="28"/>
+          <w:szCs w:val="28"/>
+        </w:rPr>
+        <w:t xml:space="preserve"> </w:t>
+      </w:r>
+      <w:r>
+        <w:rPr>
+          <w:rFonts w:ascii="Times New Roman" w:hAnsi="Times New Roman" w:cs="Times New Roman"/>
+          <w:b/>
+          <w:bCs/>
+          <w:sz w:val="28"/>
+          <w:szCs w:val="28"/>
+        </w:rPr>
+        <w:t>trang web sàn thương mại điện tử</w:t>
       </w:r>
     </w:p>
     <w:p>
@@ -315,29 +335,7 @@
                 <w:sz w:val="28"/>
                 <w:szCs w:val="28"/>
               </w:rPr>
-              <w:t xml:space="preserve">: </w:t>
-            </w:r>
-            <w:proofErr w:type="gramStart"/>
-            <w:r>
-              <w:rPr>
-                <w:rFonts w:ascii="Times New Roman" w:hAnsi="Times New Roman" w:cs="Times New Roman"/>
-                <w:b/>
-                <w:bCs/>
-                <w:sz w:val="28"/>
-                <w:szCs w:val="28"/>
-              </w:rPr>
-              <w:t>Th.S</w:t>
-            </w:r>
-            <w:proofErr w:type="gramEnd"/>
-            <w:r>
-              <w:rPr>
-                <w:rFonts w:ascii="Times New Roman" w:hAnsi="Times New Roman" w:cs="Times New Roman"/>
-                <w:b/>
-                <w:bCs/>
-                <w:sz w:val="28"/>
-                <w:szCs w:val="28"/>
-              </w:rPr>
-              <w:t xml:space="preserve"> NGUYỄN THỊ THANH THỦY</w:t>
+              <w:t>: Th.S NGUYỄN THỊ THANH THỦY</w:t>
             </w:r>
           </w:p>
         </w:tc>
@@ -1395,20 +1393,8 @@
           <w:sz w:val="28"/>
           <w:szCs w:val="28"/>
         </w:rPr>
-        <w:t xml:space="preserve">. Biểu đồ use case và kịch </w:t>
-      </w:r>
-      <w:proofErr w:type="gramStart"/>
-      <w:r>
-        <w:rPr>
-          <w:rFonts w:ascii="Times New Roman" w:hAnsi="Times New Roman" w:cs="Times New Roman"/>
-          <w:b/>
-          <w:bCs/>
-          <w:sz w:val="28"/>
-          <w:szCs w:val="28"/>
-        </w:rPr>
-        <w:t>bản</w:t>
-      </w:r>
-      <w:proofErr w:type="gramEnd"/>
+        <w:t>. Biểu đồ use case và kịch bản</w:t>
+      </w:r>
     </w:p>
     <w:p>
       <w:pPr>
@@ -1439,20 +1425,8 @@
           <w:szCs w:val="28"/>
         </w:rPr>
         <w:tab/>
-        <w:t xml:space="preserve">Biểu đồ use case tổng </w:t>
-      </w:r>
-      <w:proofErr w:type="gramStart"/>
-      <w:r>
-        <w:rPr>
-          <w:rFonts w:ascii="Times New Roman" w:hAnsi="Times New Roman" w:cs="Times New Roman"/>
-          <w:b/>
-          <w:bCs/>
-          <w:sz w:val="28"/>
-          <w:szCs w:val="28"/>
-        </w:rPr>
-        <w:t>quát</w:t>
-      </w:r>
-      <w:proofErr w:type="gramEnd"/>
+        <w:t>Biểu đồ use case tổng quát</w:t>
+      </w:r>
     </w:p>
     <w:p>
       <w:pPr>

</xml_diff>

<commit_message>
chỉnh sửa biểu đồ lớp
</commit_message>
<xml_diff>
--- a/Báo cáo/Báo cáo.docx
+++ b/Báo cáo/Báo cáo.docx
@@ -19688,10 +19688,10 @@
           <w:noProof/>
         </w:rPr>
         <w:drawing>
-          <wp:inline distT="0" distB="0" distL="0" distR="0" wp14:anchorId="601B1B08" wp14:editId="0BFA7D66">
-            <wp:extent cx="8229600" cy="4492625"/>
-            <wp:effectExtent l="0" t="0" r="0" b="3175"/>
-            <wp:docPr id="1141178795" name="Picture 4"/>
+          <wp:inline distT="0" distB="0" distL="0" distR="0" wp14:anchorId="32D01FD4" wp14:editId="10C16BD2">
+            <wp:extent cx="8229600" cy="4471670"/>
+            <wp:effectExtent l="0" t="0" r="0" b="5080"/>
+            <wp:docPr id="1272097527" name="Picture 5" descr="A diagram of text boxes&#10;&#10;Description automatically generated with medium confidence"/>
             <wp:cNvGraphicFramePr>
               <a:graphicFrameLocks xmlns:a="http://schemas.openxmlformats.org/drawingml/2006/main" noChangeAspect="1"/>
             </wp:cNvGraphicFramePr>
@@ -19699,7 +19699,7 @@
               <a:graphicData uri="http://schemas.openxmlformats.org/drawingml/2006/picture">
                 <pic:pic xmlns:pic="http://schemas.openxmlformats.org/drawingml/2006/picture">
                   <pic:nvPicPr>
-                    <pic:cNvPr id="0" name="Picture 7"/>
+                    <pic:cNvPr id="1272097527" name="Picture 5" descr="A diagram of text boxes&#10;&#10;Description automatically generated with medium confidence"/>
                     <pic:cNvPicPr>
                       <a:picLocks noChangeAspect="1" noChangeArrowheads="1"/>
                     </pic:cNvPicPr>
@@ -19720,7 +19720,7 @@
                   <pic:spPr bwMode="auto">
                     <a:xfrm>
                       <a:off x="0" y="0"/>
-                      <a:ext cx="8229600" cy="4492625"/>
+                      <a:ext cx="8229600" cy="4471670"/>
                     </a:xfrm>
                     <a:prstGeom prst="rect">
                       <a:avLst/>
@@ -26339,7 +26339,6 @@
                 <w:bCs/>
                 <w:szCs w:val="26"/>
               </w:rPr>
-              <w:lastRenderedPageBreak/>
               <w:t>Phương thức</w:t>
             </w:r>
           </w:p>

</xml_diff>

<commit_message>
done phần biểu đồ cơ sở dữ liệu
</commit_message>
<xml_diff>
--- a/Báo cáo/Báo cáo.docx
+++ b/Báo cáo/Báo cáo.docx
@@ -313,13 +313,23 @@
                 <w:sz w:val="28"/>
               </w:rPr>
             </w:pPr>
+            <w:proofErr w:type="gramStart"/>
             <w:r>
               <w:rPr>
                 <w:b/>
                 <w:bCs/>
                 <w:sz w:val="28"/>
               </w:rPr>
-              <w:t>Th.S NGUYỄN THỊ THANH THỦY</w:t>
+              <w:t>Th.S</w:t>
+            </w:r>
+            <w:proofErr w:type="gramEnd"/>
+            <w:r>
+              <w:rPr>
+                <w:b/>
+                <w:bCs/>
+                <w:sz w:val="28"/>
+              </w:rPr>
+              <w:t xml:space="preserve"> NGUYỄN THỊ THANH THỦY</w:t>
             </w:r>
           </w:p>
         </w:tc>
@@ -1228,8 +1238,17 @@
           <w:szCs w:val="26"/>
         </w:rPr>
         <w:tab/>
-        <w:t>, ngày …. tháng …. năm …..</w:t>
-      </w:r>
+        <w:t xml:space="preserve">, ngày …. tháng …. năm </w:t>
+      </w:r>
+      <w:proofErr w:type="gramStart"/>
+      <w:r>
+        <w:rPr>
+          <w:bCs/>
+          <w:szCs w:val="26"/>
+        </w:rPr>
+        <w:t>…..</w:t>
+      </w:r>
+      <w:proofErr w:type="gramEnd"/>
       <w:r>
         <w:rPr>
           <w:bCs/>
@@ -1726,8 +1745,17 @@
           <w:szCs w:val="26"/>
         </w:rPr>
         <w:tab/>
-        <w:t>, ngày …. tháng …. năm …..</w:t>
-      </w:r>
+        <w:t xml:space="preserve">, ngày …. tháng …. năm </w:t>
+      </w:r>
+      <w:proofErr w:type="gramStart"/>
+      <w:r>
+        <w:rPr>
+          <w:bCs/>
+          <w:szCs w:val="26"/>
+        </w:rPr>
+        <w:t>…..</w:t>
+      </w:r>
+      <w:proofErr w:type="gramEnd"/>
       <w:r>
         <w:rPr>
           <w:bCs/>
@@ -5499,9 +5527,18 @@
           <w:b/>
           <w:bCs/>
         </w:rPr>
-        <w:t>Biểu đồ use case và kịch bản</w:t>
+        <w:t xml:space="preserve">Biểu đồ use case và kịch </w:t>
+      </w:r>
+      <w:proofErr w:type="gramStart"/>
+      <w:r>
+        <w:rPr>
+          <w:b/>
+          <w:bCs/>
+        </w:rPr>
+        <w:t>bản</w:t>
       </w:r>
       <w:bookmarkEnd w:id="7"/>
+      <w:proofErr w:type="gramEnd"/>
     </w:p>
     <w:p>
       <w:pPr>
@@ -5524,9 +5561,19 @@
           <w:bCs/>
           <w:szCs w:val="26"/>
         </w:rPr>
-        <w:t>Biểu đồ use case tổng quát</w:t>
+        <w:t xml:space="preserve">Biểu đồ use case tổng </w:t>
+      </w:r>
+      <w:proofErr w:type="gramStart"/>
+      <w:r>
+        <w:rPr>
+          <w:b/>
+          <w:bCs/>
+          <w:szCs w:val="26"/>
+        </w:rPr>
+        <w:t>quát</w:t>
       </w:r>
       <w:bookmarkEnd w:id="8"/>
+      <w:proofErr w:type="gramEnd"/>
     </w:p>
     <w:p>
       <w:pPr>
@@ -6102,7 +6149,21 @@
               <w:rPr>
                 <w:szCs w:val="26"/>
               </w:rPr>
-              <w:t>Người dùng nhập tài khoản (usename), mật khẩu (password), xác thực mật khẩu(confirm password)</w:t>
+              <w:t xml:space="preserve">Người dùng nhập tài khoản (usename), mật khẩu (password), xác thực mật </w:t>
+            </w:r>
+            <w:proofErr w:type="gramStart"/>
+            <w:r>
+              <w:rPr>
+                <w:szCs w:val="26"/>
+              </w:rPr>
+              <w:t>khẩu(</w:t>
+            </w:r>
+            <w:proofErr w:type="gramEnd"/>
+            <w:r>
+              <w:rPr>
+                <w:szCs w:val="26"/>
+              </w:rPr>
+              <w:t>confirm password)</w:t>
             </w:r>
           </w:p>
           <w:p>
@@ -7794,8 +7855,16 @@
               <w:rPr>
                 <w:szCs w:val="26"/>
               </w:rPr>
-              <w:t>ấn nút “edit product” của sản phẩm muốn xóa</w:t>
-            </w:r>
+              <w:t xml:space="preserve">ấn nút “edit product” của sản phẩm muốn </w:t>
+            </w:r>
+            <w:proofErr w:type="gramStart"/>
+            <w:r>
+              <w:rPr>
+                <w:szCs w:val="26"/>
+              </w:rPr>
+              <w:t>xóa</w:t>
+            </w:r>
+            <w:proofErr w:type="gramEnd"/>
           </w:p>
           <w:p>
             <w:pPr>
@@ -8240,8 +8309,16 @@
               <w:rPr>
                 <w:szCs w:val="26"/>
               </w:rPr>
-              <w:t>Người dùng chỉnh sửa sản phẩm và ấn save</w:t>
-            </w:r>
+              <w:t xml:space="preserve">Người dùng chỉnh sửa sản phẩm và ấn </w:t>
+            </w:r>
+            <w:proofErr w:type="gramStart"/>
+            <w:r>
+              <w:rPr>
+                <w:szCs w:val="26"/>
+              </w:rPr>
+              <w:t>save</w:t>
+            </w:r>
+            <w:proofErr w:type="gramEnd"/>
           </w:p>
           <w:p>
             <w:pPr>
@@ -8621,8 +8698,16 @@
               <w:rPr>
                 <w:szCs w:val="26"/>
               </w:rPr>
-              <w:t>Người dùng điền thông tin giảm giá và ấn save</w:t>
-            </w:r>
+              <w:t xml:space="preserve">Người dùng điền thông tin giảm giá và ấn </w:t>
+            </w:r>
+            <w:proofErr w:type="gramStart"/>
+            <w:r>
+              <w:rPr>
+                <w:szCs w:val="26"/>
+              </w:rPr>
+              <w:t>save</w:t>
+            </w:r>
+            <w:proofErr w:type="gramEnd"/>
           </w:p>
           <w:p>
             <w:pPr>
@@ -11738,7 +11823,21 @@
               <w:rPr>
                 <w:szCs w:val="26"/>
               </w:rPr>
-              <w:t>Khách hàng(Customer)</w:t>
+              <w:t xml:space="preserve">Khách </w:t>
+            </w:r>
+            <w:proofErr w:type="gramStart"/>
+            <w:r>
+              <w:rPr>
+                <w:szCs w:val="26"/>
+              </w:rPr>
+              <w:t>hàng(</w:t>
+            </w:r>
+            <w:proofErr w:type="gramEnd"/>
+            <w:r>
+              <w:rPr>
+                <w:szCs w:val="26"/>
+              </w:rPr>
+              <w:t>Customer)</w:t>
             </w:r>
           </w:p>
         </w:tc>
@@ -14464,8 +14563,16 @@
               <w:rPr>
                 <w:szCs w:val="26"/>
               </w:rPr>
-              <w:t>Người bán ấn nút “edit product” của sản phẩm muốn xóa</w:t>
-            </w:r>
+              <w:t xml:space="preserve">Người bán ấn nút “edit product” của sản phẩm muốn </w:t>
+            </w:r>
+            <w:proofErr w:type="gramStart"/>
+            <w:r>
+              <w:rPr>
+                <w:szCs w:val="26"/>
+              </w:rPr>
+              <w:t>xóa</w:t>
+            </w:r>
+            <w:proofErr w:type="gramEnd"/>
           </w:p>
           <w:p>
             <w:pPr>
@@ -15782,8 +15889,16 @@
               <w:rPr>
                 <w:szCs w:val="26"/>
               </w:rPr>
-              <w:t>Nhân viên bán hàng chỉnh sửa thông tin và ấn save</w:t>
-            </w:r>
+              <w:t xml:space="preserve">Nhân viên bán hàng chỉnh sửa thông tin và ấn </w:t>
+            </w:r>
+            <w:proofErr w:type="gramStart"/>
+            <w:r>
+              <w:rPr>
+                <w:szCs w:val="26"/>
+              </w:rPr>
+              <w:t>save</w:t>
+            </w:r>
+            <w:proofErr w:type="gramEnd"/>
           </w:p>
           <w:p>
             <w:pPr>
@@ -18457,7 +18572,27 @@
           <w:szCs w:val="26"/>
           <w14:ligatures w14:val="none"/>
         </w:rPr>
-        <w:t xml:space="preserve"> là  1-n.</w:t>
+        <w:t xml:space="preserve"> </w:t>
+      </w:r>
+      <w:proofErr w:type="gramStart"/>
+      <w:r>
+        <w:rPr>
+          <w:rFonts w:eastAsia="Calibri"/>
+          <w:kern w:val="0"/>
+          <w:szCs w:val="26"/>
+          <w14:ligatures w14:val="none"/>
+        </w:rPr>
+        <w:t>là  1</w:t>
+      </w:r>
+      <w:proofErr w:type="gramEnd"/>
+      <w:r>
+        <w:rPr>
+          <w:rFonts w:eastAsia="Calibri"/>
+          <w:kern w:val="0"/>
+          <w:szCs w:val="26"/>
+          <w14:ligatures w14:val="none"/>
+        </w:rPr>
+        <w:t>-n.</w:t>
       </w:r>
     </w:p>
     <w:p>
@@ -18599,7 +18734,27 @@
           <w:szCs w:val="26"/>
           <w14:ligatures w14:val="none"/>
         </w:rPr>
-        <w:t xml:space="preserve"> là  1-n.</w:t>
+        <w:t xml:space="preserve"> </w:t>
+      </w:r>
+      <w:proofErr w:type="gramStart"/>
+      <w:r>
+        <w:rPr>
+          <w:rFonts w:eastAsia="Calibri"/>
+          <w:kern w:val="0"/>
+          <w:szCs w:val="26"/>
+          <w14:ligatures w14:val="none"/>
+        </w:rPr>
+        <w:t>là  1</w:t>
+      </w:r>
+      <w:proofErr w:type="gramEnd"/>
+      <w:r>
+        <w:rPr>
+          <w:rFonts w:eastAsia="Calibri"/>
+          <w:kern w:val="0"/>
+          <w:szCs w:val="26"/>
+          <w14:ligatures w14:val="none"/>
+        </w:rPr>
+        <w:t>-n.</w:t>
       </w:r>
     </w:p>
     <w:p>
@@ -19333,6 +19488,7 @@
         </w:rPr>
         <w:t xml:space="preserve">Stat kế thừa từ </w:t>
       </w:r>
+      <w:proofErr w:type="gramStart"/>
       <w:r>
         <w:rPr>
           <w:rFonts w:eastAsiaTheme="majorEastAsia"/>
@@ -19347,6 +19503,7 @@
         </w:rPr>
         <w:t>;</w:t>
       </w:r>
+      <w:proofErr w:type="gramEnd"/>
     </w:p>
     <w:p>
       <w:pPr>
@@ -19653,7 +19810,17 @@
           <w:szCs w:val="26"/>
           <w14:ligatures w14:val="none"/>
         </w:rPr>
-        <w:t>* Biểu đồ lớp pha phân tích</w:t>
+        <w:t xml:space="preserve">* Biểu đồ lớp pha phân </w:t>
+      </w:r>
+      <w:proofErr w:type="gramStart"/>
+      <w:r>
+        <w:rPr>
+          <w:rFonts w:eastAsia="Calibri"/>
+          <w:kern w:val="0"/>
+          <w:szCs w:val="26"/>
+          <w14:ligatures w14:val="none"/>
+        </w:rPr>
+        <w:t>tích</w:t>
       </w:r>
       <w:r>
         <w:rPr>
@@ -19673,6 +19840,7 @@
         </w:rPr>
         <w:t>:</w:t>
       </w:r>
+      <w:proofErr w:type="gramEnd"/>
     </w:p>
     <w:p>
       <w:pPr>
@@ -20172,14 +20340,25 @@
                 <w:szCs w:val="26"/>
               </w:rPr>
             </w:pPr>
-            <w:r>
-              <w:rPr>
-                <w:rFonts w:eastAsiaTheme="majorEastAsia"/>
-                <w:b/>
-                <w:bCs/>
-                <w:szCs w:val="26"/>
-              </w:rPr>
-              <w:t>changeCartDetail(Cart_detail)</w:t>
+            <w:proofErr w:type="gramStart"/>
+            <w:r>
+              <w:rPr>
+                <w:rFonts w:eastAsiaTheme="majorEastAsia"/>
+                <w:b/>
+                <w:bCs/>
+                <w:szCs w:val="26"/>
+              </w:rPr>
+              <w:t>changeCartDetail(</w:t>
+            </w:r>
+            <w:proofErr w:type="gramEnd"/>
+            <w:r>
+              <w:rPr>
+                <w:rFonts w:eastAsiaTheme="majorEastAsia"/>
+                <w:b/>
+                <w:bCs/>
+                <w:szCs w:val="26"/>
+              </w:rPr>
+              <w:t>Cart_detail)</w:t>
             </w:r>
             <w:r>
               <w:rPr>
@@ -20226,14 +20405,25 @@
                 <w:szCs w:val="26"/>
               </w:rPr>
             </w:pPr>
-            <w:r>
-              <w:rPr>
-                <w:rFonts w:eastAsiaTheme="majorEastAsia"/>
-                <w:b/>
-                <w:bCs/>
-                <w:szCs w:val="26"/>
-              </w:rPr>
-              <w:t>getByCart(Cart): List&lt;</w:t>
+            <w:proofErr w:type="gramStart"/>
+            <w:r>
+              <w:rPr>
+                <w:rFonts w:eastAsiaTheme="majorEastAsia"/>
+                <w:b/>
+                <w:bCs/>
+                <w:szCs w:val="26"/>
+              </w:rPr>
+              <w:t>getByCart(</w:t>
+            </w:r>
+            <w:proofErr w:type="gramEnd"/>
+            <w:r>
+              <w:rPr>
+                <w:rFonts w:eastAsiaTheme="majorEastAsia"/>
+                <w:b/>
+                <w:bCs/>
+                <w:szCs w:val="26"/>
+              </w:rPr>
+              <w:t>Cart): List&lt;</w:t>
             </w:r>
             <w:r>
               <w:rPr>
@@ -20647,14 +20837,25 @@
                 <w:szCs w:val="26"/>
               </w:rPr>
             </w:pPr>
-            <w:r>
-              <w:rPr>
-                <w:rFonts w:eastAsiaTheme="majorEastAsia"/>
-                <w:b/>
-                <w:bCs/>
-                <w:szCs w:val="26"/>
-              </w:rPr>
-              <w:t>changeCart(Cart)</w:t>
+            <w:proofErr w:type="gramStart"/>
+            <w:r>
+              <w:rPr>
+                <w:rFonts w:eastAsiaTheme="majorEastAsia"/>
+                <w:b/>
+                <w:bCs/>
+                <w:szCs w:val="26"/>
+              </w:rPr>
+              <w:t>changeCart(</w:t>
+            </w:r>
+            <w:proofErr w:type="gramEnd"/>
+            <w:r>
+              <w:rPr>
+                <w:rFonts w:eastAsiaTheme="majorEastAsia"/>
+                <w:b/>
+                <w:bCs/>
+                <w:szCs w:val="26"/>
+              </w:rPr>
+              <w:t>Cart)</w:t>
             </w:r>
             <w:r>
               <w:rPr>
@@ -20708,14 +20909,25 @@
                 <w:szCs w:val="26"/>
               </w:rPr>
             </w:pPr>
-            <w:r>
-              <w:rPr>
-                <w:rFonts w:eastAsiaTheme="majorEastAsia"/>
-                <w:b/>
-                <w:bCs/>
-                <w:szCs w:val="26"/>
-              </w:rPr>
-              <w:t xml:space="preserve">getCartByUser(User): Cart – </w:t>
+            <w:proofErr w:type="gramStart"/>
+            <w:r>
+              <w:rPr>
+                <w:rFonts w:eastAsiaTheme="majorEastAsia"/>
+                <w:b/>
+                <w:bCs/>
+                <w:szCs w:val="26"/>
+              </w:rPr>
+              <w:t>getCartByUser(</w:t>
+            </w:r>
+            <w:proofErr w:type="gramEnd"/>
+            <w:r>
+              <w:rPr>
+                <w:rFonts w:eastAsiaTheme="majorEastAsia"/>
+                <w:b/>
+                <w:bCs/>
+                <w:szCs w:val="26"/>
+              </w:rPr>
+              <w:t xml:space="preserve">User): Cart – </w:t>
             </w:r>
             <w:r>
               <w:rPr>
@@ -21844,6 +22056,7 @@
                 <w:szCs w:val="26"/>
               </w:rPr>
             </w:pPr>
+            <w:proofErr w:type="gramStart"/>
             <w:r>
               <w:rPr>
                 <w:rFonts w:eastAsiaTheme="majorEastAsia"/>
@@ -21889,6 +22102,7 @@
               </w:rPr>
               <w:t>(</w:t>
             </w:r>
+            <w:proofErr w:type="gramEnd"/>
             <w:r>
               <w:rPr>
                 <w:rFonts w:eastAsiaTheme="majorEastAsia"/>
@@ -21966,6 +22180,7 @@
                 <w:szCs w:val="26"/>
               </w:rPr>
             </w:pPr>
+            <w:proofErr w:type="gramStart"/>
             <w:r>
               <w:rPr>
                 <w:rFonts w:eastAsiaTheme="majorEastAsia"/>
@@ -21993,6 +22208,7 @@
               </w:rPr>
               <w:t>(</w:t>
             </w:r>
+            <w:proofErr w:type="gramEnd"/>
             <w:r>
               <w:rPr>
                 <w:rFonts w:eastAsiaTheme="majorEastAsia"/>
@@ -22830,7 +23046,23 @@
                 <w:rFonts w:eastAsiaTheme="majorEastAsia"/>
                 <w:szCs w:val="26"/>
               </w:rPr>
-              <w:t>– Thêm, sửa,xóa đơn hàng.</w:t>
+              <w:t xml:space="preserve">– Thêm, </w:t>
+            </w:r>
+            <w:proofErr w:type="gramStart"/>
+            <w:r>
+              <w:rPr>
+                <w:rFonts w:eastAsiaTheme="majorEastAsia"/>
+                <w:szCs w:val="26"/>
+              </w:rPr>
+              <w:t>sửa,xóa</w:t>
+            </w:r>
+            <w:proofErr w:type="gramEnd"/>
+            <w:r>
+              <w:rPr>
+                <w:rFonts w:eastAsiaTheme="majorEastAsia"/>
+                <w:szCs w:val="26"/>
+              </w:rPr>
+              <w:t xml:space="preserve"> đơn hàng.</w:t>
             </w:r>
           </w:p>
           <w:p>
@@ -23402,7 +23634,23 @@
                 <w:rFonts w:eastAsiaTheme="majorEastAsia"/>
                 <w:szCs w:val="26"/>
               </w:rPr>
-              <w:t xml:space="preserve">– Thêm, sửa,xóa </w:t>
+              <w:t xml:space="preserve">– Thêm, </w:t>
+            </w:r>
+            <w:proofErr w:type="gramStart"/>
+            <w:r>
+              <w:rPr>
+                <w:rFonts w:eastAsiaTheme="majorEastAsia"/>
+                <w:szCs w:val="26"/>
+              </w:rPr>
+              <w:t>sửa,xóa</w:t>
+            </w:r>
+            <w:proofErr w:type="gramEnd"/>
+            <w:r>
+              <w:rPr>
+                <w:rFonts w:eastAsiaTheme="majorEastAsia"/>
+                <w:szCs w:val="26"/>
+              </w:rPr>
+              <w:t xml:space="preserve"> </w:t>
             </w:r>
             <w:r>
               <w:rPr>
@@ -27015,7 +27263,27 @@
                 <w:bCs/>
                 <w:szCs w:val="26"/>
               </w:rPr>
-              <w:t xml:space="preserve">findByName(name) : Role – </w:t>
+              <w:t>findByName(name</w:t>
+            </w:r>
+            <w:proofErr w:type="gramStart"/>
+            <w:r>
+              <w:rPr>
+                <w:rFonts w:eastAsiaTheme="majorEastAsia"/>
+                <w:b/>
+                <w:bCs/>
+                <w:szCs w:val="26"/>
+              </w:rPr>
+              <w:t>) :</w:t>
+            </w:r>
+            <w:proofErr w:type="gramEnd"/>
+            <w:r>
+              <w:rPr>
+                <w:rFonts w:eastAsiaTheme="majorEastAsia"/>
+                <w:b/>
+                <w:bCs/>
+                <w:szCs w:val="26"/>
+              </w:rPr>
+              <w:t xml:space="preserve"> Role – </w:t>
             </w:r>
             <w:r>
               <w:rPr>
@@ -27163,6 +27431,7 @@
     </w:tbl>
     <w:p>
       <w:pPr>
+        <w:ind w:firstLine="0"/>
         <w:rPr>
           <w:rFonts w:eastAsiaTheme="majorEastAsia"/>
           <w:b/>
@@ -27212,7 +27481,7 @@
                 <w:bCs/>
                 <w:szCs w:val="26"/>
               </w:rPr>
-              <w:t>Store</w:t>
+              <w:t>User_Role</w:t>
             </w:r>
           </w:p>
         </w:tc>
@@ -27265,7 +27534,14 @@
                 <w:rFonts w:eastAsiaTheme="majorEastAsia"/>
                 <w:szCs w:val="26"/>
               </w:rPr>
-              <w:t>Chứa thông tin của cửa hàng</w:t>
+              <w:t>Chứa thông tin về quyền hạn</w:t>
+            </w:r>
+            <w:r>
+              <w:rPr>
+                <w:rFonts w:eastAsiaTheme="majorEastAsia"/>
+                <w:szCs w:val="26"/>
+              </w:rPr>
+              <w:t xml:space="preserve"> và người dùng</w:t>
             </w:r>
           </w:p>
         </w:tc>
@@ -27320,21 +27596,14 @@
                 <w:bCs/>
                 <w:szCs w:val="26"/>
               </w:rPr>
-              <w:t xml:space="preserve">Id: </w:t>
-            </w:r>
-            <w:r>
-              <w:rPr>
-                <w:rFonts w:eastAsiaTheme="majorEastAsia"/>
-                <w:szCs w:val="26"/>
-              </w:rPr>
-              <w:t>mã định danh</w:t>
-            </w:r>
-            <w:r>
-              <w:rPr>
-                <w:rFonts w:eastAsiaTheme="majorEastAsia"/>
-                <w:szCs w:val="26"/>
-              </w:rPr>
-              <w:t>.</w:t>
+              <w:t xml:space="preserve">User: </w:t>
+            </w:r>
+            <w:r>
+              <w:rPr>
+                <w:rFonts w:eastAsiaTheme="majorEastAsia"/>
+                <w:szCs w:val="26"/>
+              </w:rPr>
+              <w:t>người dùng.</w:t>
             </w:r>
           </w:p>
           <w:p>
@@ -27358,262 +27627,72 @@
                 <w:bCs/>
                 <w:szCs w:val="26"/>
               </w:rPr>
-              <w:t xml:space="preserve">Store_name: </w:t>
-            </w:r>
-            <w:r>
-              <w:rPr>
-                <w:rFonts w:eastAsiaTheme="majorEastAsia"/>
-                <w:szCs w:val="26"/>
-              </w:rPr>
-              <w:t>tên cửa hàng</w:t>
-            </w:r>
-          </w:p>
-          <w:p>
-            <w:pPr>
-              <w:pStyle w:val="ListParagraph"/>
-              <w:numPr>
-                <w:ilvl w:val="0"/>
-                <w:numId w:val="24"/>
-              </w:numPr>
-              <w:rPr>
-                <w:rFonts w:eastAsiaTheme="majorEastAsia"/>
-                <w:b/>
-                <w:bCs/>
-                <w:szCs w:val="26"/>
-              </w:rPr>
-            </w:pPr>
-            <w:r>
-              <w:rPr>
-                <w:rFonts w:eastAsiaTheme="majorEastAsia"/>
-                <w:b/>
-                <w:bCs/>
-                <w:szCs w:val="26"/>
-              </w:rPr>
-              <w:t xml:space="preserve">Description: </w:t>
-            </w:r>
-            <w:r>
-              <w:rPr>
-                <w:rFonts w:eastAsiaTheme="majorEastAsia"/>
-                <w:szCs w:val="26"/>
-              </w:rPr>
-              <w:t>phần mô tả cửa hàng</w:t>
-            </w:r>
-          </w:p>
-          <w:p>
-            <w:pPr>
-              <w:pStyle w:val="ListParagraph"/>
-              <w:numPr>
-                <w:ilvl w:val="0"/>
-                <w:numId w:val="24"/>
-              </w:numPr>
-              <w:rPr>
-                <w:rFonts w:eastAsiaTheme="majorEastAsia"/>
-                <w:b/>
-                <w:bCs/>
-                <w:szCs w:val="26"/>
-              </w:rPr>
-            </w:pPr>
-            <w:r>
-              <w:rPr>
-                <w:rFonts w:eastAsiaTheme="majorEastAsia"/>
-                <w:b/>
-                <w:bCs/>
-                <w:szCs w:val="26"/>
-              </w:rPr>
-              <w:t>location</w:t>
-            </w:r>
-            <w:r>
-              <w:rPr>
-                <w:rFonts w:eastAsiaTheme="majorEastAsia"/>
-                <w:b/>
-                <w:bCs/>
-                <w:szCs w:val="26"/>
-              </w:rPr>
-              <w:t xml:space="preserve">: </w:t>
-            </w:r>
-            <w:r>
-              <w:rPr>
-                <w:rFonts w:eastAsiaTheme="majorEastAsia"/>
-                <w:szCs w:val="26"/>
-              </w:rPr>
-              <w:t>vị trí</w:t>
-            </w:r>
-            <w:r>
-              <w:rPr>
-                <w:rFonts w:eastAsiaTheme="majorEastAsia"/>
-                <w:szCs w:val="26"/>
-              </w:rPr>
-              <w:t xml:space="preserve"> của cửa hàng</w:t>
-            </w:r>
-          </w:p>
-          <w:p>
-            <w:pPr>
-              <w:pStyle w:val="ListParagraph"/>
-              <w:numPr>
-                <w:ilvl w:val="0"/>
-                <w:numId w:val="24"/>
-              </w:numPr>
-              <w:rPr>
-                <w:rFonts w:eastAsiaTheme="majorEastAsia"/>
-                <w:b/>
-                <w:bCs/>
-                <w:szCs w:val="26"/>
-              </w:rPr>
-            </w:pPr>
-            <w:r>
-              <w:rPr>
-                <w:rFonts w:eastAsiaTheme="majorEastAsia"/>
-                <w:b/>
-                <w:bCs/>
-                <w:szCs w:val="26"/>
-              </w:rPr>
-              <w:t xml:space="preserve">Image: </w:t>
-            </w:r>
-            <w:r>
-              <w:rPr>
-                <w:rFonts w:eastAsiaTheme="majorEastAsia"/>
-                <w:szCs w:val="26"/>
-              </w:rPr>
-              <w:t>hình ảnh của cửa hàng</w:t>
-            </w:r>
-          </w:p>
-          <w:p>
-            <w:pPr>
-              <w:pStyle w:val="ListParagraph"/>
-              <w:numPr>
-                <w:ilvl w:val="0"/>
-                <w:numId w:val="24"/>
-              </w:numPr>
-              <w:spacing w:after="160" w:line="259" w:lineRule="auto"/>
-              <w:rPr>
-                <w:rFonts w:eastAsiaTheme="majorEastAsia"/>
-                <w:b/>
-                <w:bCs/>
-                <w:szCs w:val="26"/>
-              </w:rPr>
-            </w:pPr>
-            <w:r>
-              <w:rPr>
-                <w:rFonts w:eastAsiaTheme="majorEastAsia"/>
-                <w:b/>
-                <w:bCs/>
-                <w:szCs w:val="26"/>
-              </w:rPr>
-              <w:t xml:space="preserve">Create_at: </w:t>
-            </w:r>
-            <w:r>
-              <w:rPr>
-                <w:rFonts w:eastAsiaTheme="majorEastAsia"/>
-                <w:szCs w:val="26"/>
-              </w:rPr>
-              <w:t>ngày tạo cửa hàng</w:t>
-            </w:r>
-          </w:p>
-          <w:p>
-            <w:pPr>
-              <w:pStyle w:val="ListParagraph"/>
-              <w:numPr>
-                <w:ilvl w:val="0"/>
-                <w:numId w:val="24"/>
-              </w:numPr>
-              <w:rPr>
-                <w:rFonts w:eastAsiaTheme="majorEastAsia"/>
-                <w:b/>
-                <w:bCs/>
-                <w:szCs w:val="26"/>
-              </w:rPr>
-            </w:pPr>
-            <w:r>
-              <w:rPr>
-                <w:rFonts w:eastAsiaTheme="majorEastAsia"/>
-                <w:b/>
-                <w:bCs/>
-                <w:szCs w:val="26"/>
-              </w:rPr>
-              <w:t xml:space="preserve">Update_at: </w:t>
-            </w:r>
-            <w:r>
-              <w:rPr>
-                <w:rFonts w:eastAsiaTheme="majorEastAsia"/>
-                <w:szCs w:val="26"/>
-              </w:rPr>
-              <w:t>ngày cập nhật cửa hàng</w:t>
-            </w:r>
-            <w:r>
-              <w:rPr>
-                <w:rFonts w:eastAsiaTheme="majorEastAsia"/>
-                <w:szCs w:val="26"/>
-              </w:rPr>
-              <w:t>.</w:t>
-            </w:r>
-          </w:p>
-          <w:p>
-            <w:pPr>
-              <w:pStyle w:val="ListParagraph"/>
-              <w:numPr>
-                <w:ilvl w:val="0"/>
-                <w:numId w:val="24"/>
-              </w:numPr>
-              <w:rPr>
-                <w:rFonts w:eastAsiaTheme="majorEastAsia"/>
-                <w:b/>
-                <w:bCs/>
-                <w:szCs w:val="26"/>
-              </w:rPr>
-            </w:pPr>
-            <w:r>
-              <w:rPr>
-                <w:rFonts w:eastAsiaTheme="majorEastAsia"/>
-                <w:b/>
-                <w:bCs/>
-                <w:szCs w:val="26"/>
-              </w:rPr>
-              <w:t xml:space="preserve">User: </w:t>
-            </w:r>
-            <w:r>
-              <w:rPr>
-                <w:rFonts w:eastAsiaTheme="majorEastAsia"/>
-                <w:szCs w:val="26"/>
-              </w:rPr>
-              <w:t>thông tin</w:t>
-            </w:r>
-            <w:r>
-              <w:rPr>
-                <w:rFonts w:eastAsiaTheme="majorEastAsia"/>
-                <w:szCs w:val="26"/>
-              </w:rPr>
-              <w:t xml:space="preserve"> ngườ dùng.</w:t>
-            </w:r>
-          </w:p>
-          <w:p>
-            <w:pPr>
-              <w:pStyle w:val="ListParagraph"/>
-              <w:numPr>
-                <w:ilvl w:val="0"/>
-                <w:numId w:val="24"/>
-              </w:numPr>
-              <w:rPr>
-                <w:rFonts w:eastAsiaTheme="majorEastAsia"/>
-                <w:b/>
-                <w:bCs/>
-                <w:szCs w:val="26"/>
-              </w:rPr>
-            </w:pPr>
-            <w:r>
-              <w:rPr>
-                <w:rFonts w:eastAsiaTheme="majorEastAsia"/>
-                <w:b/>
-                <w:bCs/>
-                <w:szCs w:val="26"/>
-              </w:rPr>
-              <w:t xml:space="preserve">Products: </w:t>
-            </w:r>
-            <w:r>
-              <w:rPr>
-                <w:rFonts w:eastAsiaTheme="majorEastAsia"/>
-                <w:szCs w:val="26"/>
-              </w:rPr>
-              <w:t>danh sách sản phẩm.</w:t>
+              <w:t xml:space="preserve">Role: </w:t>
+            </w:r>
+            <w:r>
+              <w:rPr>
+                <w:rFonts w:eastAsiaTheme="majorEastAsia"/>
+                <w:szCs w:val="26"/>
+              </w:rPr>
+              <w:t>quyền của người dùng.</w:t>
+            </w:r>
+          </w:p>
+        </w:tc>
+      </w:tr>
+    </w:tbl>
+    <w:p>
+      <w:pPr>
+        <w:ind w:firstLine="0"/>
+        <w:rPr>
+          <w:rFonts w:eastAsiaTheme="majorEastAsia"/>
+          <w:b/>
+          <w:bCs/>
+          <w:szCs w:val="26"/>
+        </w:rPr>
+      </w:pPr>
+    </w:p>
+    <w:tbl>
+      <w:tblPr>
+        <w:tblStyle w:val="TableGrid"/>
+        <w:tblW w:w="0" w:type="auto"/>
+        <w:tblLook w:val="04A0" w:firstRow="1" w:lastRow="0" w:firstColumn="1" w:lastColumn="0" w:noHBand="0" w:noVBand="1"/>
+      </w:tblPr>
+      <w:tblGrid>
+        <w:gridCol w:w="2605"/>
+        <w:gridCol w:w="6745"/>
+      </w:tblGrid>
+      <w:tr>
+        <w:tc>
+          <w:tcPr>
+            <w:tcW w:w="9350" w:type="dxa"/>
+            <w:gridSpan w:val="2"/>
+          </w:tcPr>
+          <w:p>
+            <w:pPr>
+              <w:rPr>
+                <w:rFonts w:eastAsiaTheme="majorEastAsia"/>
+                <w:b/>
+                <w:bCs/>
+                <w:szCs w:val="26"/>
+              </w:rPr>
+            </w:pPr>
+            <w:r>
+              <w:rPr>
+                <w:rFonts w:eastAsiaTheme="majorEastAsia"/>
+                <w:b/>
+                <w:bCs/>
+                <w:szCs w:val="26"/>
+              </w:rPr>
+              <w:t xml:space="preserve">Lớp </w:t>
+            </w:r>
+            <w:r>
+              <w:rPr>
+                <w:rFonts w:eastAsiaTheme="majorEastAsia"/>
+                <w:b/>
+                <w:bCs/>
+                <w:szCs w:val="26"/>
+              </w:rPr>
+              <w:t>Store</w:t>
             </w:r>
           </w:p>
         </w:tc>
@@ -27639,6 +27718,418 @@
                 <w:bCs/>
                 <w:szCs w:val="26"/>
               </w:rPr>
+              <w:t>Định nghĩa</w:t>
+            </w:r>
+          </w:p>
+        </w:tc>
+        <w:tc>
+          <w:tcPr>
+            <w:tcW w:w="6745" w:type="dxa"/>
+          </w:tcPr>
+          <w:p>
+            <w:pPr>
+              <w:pStyle w:val="ListParagraph"/>
+              <w:numPr>
+                <w:ilvl w:val="0"/>
+                <w:numId w:val="24"/>
+              </w:numPr>
+              <w:rPr>
+                <w:rFonts w:eastAsiaTheme="majorEastAsia"/>
+                <w:b/>
+                <w:bCs/>
+                <w:szCs w:val="26"/>
+              </w:rPr>
+            </w:pPr>
+            <w:r>
+              <w:rPr>
+                <w:rFonts w:eastAsiaTheme="majorEastAsia"/>
+                <w:szCs w:val="26"/>
+              </w:rPr>
+              <w:t>Chứa thông tin của cửa hàng</w:t>
+            </w:r>
+          </w:p>
+        </w:tc>
+      </w:tr>
+      <w:tr>
+        <w:tc>
+          <w:tcPr>
+            <w:tcW w:w="2605" w:type="dxa"/>
+          </w:tcPr>
+          <w:p>
+            <w:pPr>
+              <w:rPr>
+                <w:rFonts w:eastAsiaTheme="majorEastAsia"/>
+                <w:b/>
+                <w:bCs/>
+                <w:szCs w:val="26"/>
+              </w:rPr>
+            </w:pPr>
+            <w:r>
+              <w:rPr>
+                <w:rFonts w:eastAsiaTheme="majorEastAsia"/>
+                <w:b/>
+                <w:bCs/>
+                <w:szCs w:val="26"/>
+              </w:rPr>
+              <w:t>Thuộc tính</w:t>
+            </w:r>
+          </w:p>
+        </w:tc>
+        <w:tc>
+          <w:tcPr>
+            <w:tcW w:w="6745" w:type="dxa"/>
+          </w:tcPr>
+          <w:p>
+            <w:pPr>
+              <w:pStyle w:val="ListParagraph"/>
+              <w:numPr>
+                <w:ilvl w:val="0"/>
+                <w:numId w:val="24"/>
+              </w:numPr>
+              <w:rPr>
+                <w:rFonts w:eastAsiaTheme="majorEastAsia"/>
+                <w:b/>
+                <w:bCs/>
+                <w:szCs w:val="26"/>
+              </w:rPr>
+            </w:pPr>
+            <w:r>
+              <w:rPr>
+                <w:rFonts w:eastAsiaTheme="majorEastAsia"/>
+                <w:b/>
+                <w:bCs/>
+                <w:szCs w:val="26"/>
+              </w:rPr>
+              <w:t xml:space="preserve">Id: </w:t>
+            </w:r>
+            <w:r>
+              <w:rPr>
+                <w:rFonts w:eastAsiaTheme="majorEastAsia"/>
+                <w:szCs w:val="26"/>
+              </w:rPr>
+              <w:t>mã định danh</w:t>
+            </w:r>
+            <w:r>
+              <w:rPr>
+                <w:rFonts w:eastAsiaTheme="majorEastAsia"/>
+                <w:szCs w:val="26"/>
+              </w:rPr>
+              <w:t>.</w:t>
+            </w:r>
+          </w:p>
+          <w:p>
+            <w:pPr>
+              <w:pStyle w:val="ListParagraph"/>
+              <w:numPr>
+                <w:ilvl w:val="0"/>
+                <w:numId w:val="24"/>
+              </w:numPr>
+              <w:rPr>
+                <w:rFonts w:eastAsiaTheme="majorEastAsia"/>
+                <w:b/>
+                <w:bCs/>
+                <w:szCs w:val="26"/>
+              </w:rPr>
+            </w:pPr>
+            <w:r>
+              <w:rPr>
+                <w:rFonts w:eastAsiaTheme="majorEastAsia"/>
+                <w:b/>
+                <w:bCs/>
+                <w:szCs w:val="26"/>
+              </w:rPr>
+              <w:t xml:space="preserve">Store_name: </w:t>
+            </w:r>
+            <w:r>
+              <w:rPr>
+                <w:rFonts w:eastAsiaTheme="majorEastAsia"/>
+                <w:szCs w:val="26"/>
+              </w:rPr>
+              <w:t>tên cửa hàng</w:t>
+            </w:r>
+          </w:p>
+          <w:p>
+            <w:pPr>
+              <w:pStyle w:val="ListParagraph"/>
+              <w:numPr>
+                <w:ilvl w:val="0"/>
+                <w:numId w:val="24"/>
+              </w:numPr>
+              <w:rPr>
+                <w:rFonts w:eastAsiaTheme="majorEastAsia"/>
+                <w:b/>
+                <w:bCs/>
+                <w:szCs w:val="26"/>
+              </w:rPr>
+            </w:pPr>
+            <w:r>
+              <w:rPr>
+                <w:rFonts w:eastAsiaTheme="majorEastAsia"/>
+                <w:b/>
+                <w:bCs/>
+                <w:szCs w:val="26"/>
+              </w:rPr>
+              <w:t xml:space="preserve">Description: </w:t>
+            </w:r>
+            <w:r>
+              <w:rPr>
+                <w:rFonts w:eastAsiaTheme="majorEastAsia"/>
+                <w:szCs w:val="26"/>
+              </w:rPr>
+              <w:t>phần mô tả cửa hàng</w:t>
+            </w:r>
+          </w:p>
+          <w:p>
+            <w:pPr>
+              <w:pStyle w:val="ListParagraph"/>
+              <w:numPr>
+                <w:ilvl w:val="0"/>
+                <w:numId w:val="24"/>
+              </w:numPr>
+              <w:rPr>
+                <w:rFonts w:eastAsiaTheme="majorEastAsia"/>
+                <w:b/>
+                <w:bCs/>
+                <w:szCs w:val="26"/>
+              </w:rPr>
+            </w:pPr>
+            <w:r>
+              <w:rPr>
+                <w:rFonts w:eastAsiaTheme="majorEastAsia"/>
+                <w:b/>
+                <w:bCs/>
+                <w:szCs w:val="26"/>
+              </w:rPr>
+              <w:t>location</w:t>
+            </w:r>
+            <w:r>
+              <w:rPr>
+                <w:rFonts w:eastAsiaTheme="majorEastAsia"/>
+                <w:b/>
+                <w:bCs/>
+                <w:szCs w:val="26"/>
+              </w:rPr>
+              <w:t xml:space="preserve">: </w:t>
+            </w:r>
+            <w:r>
+              <w:rPr>
+                <w:rFonts w:eastAsiaTheme="majorEastAsia"/>
+                <w:szCs w:val="26"/>
+              </w:rPr>
+              <w:t>vị trí</w:t>
+            </w:r>
+            <w:r>
+              <w:rPr>
+                <w:rFonts w:eastAsiaTheme="majorEastAsia"/>
+                <w:szCs w:val="26"/>
+              </w:rPr>
+              <w:t xml:space="preserve"> của cửa hàng</w:t>
+            </w:r>
+          </w:p>
+          <w:p>
+            <w:pPr>
+              <w:pStyle w:val="ListParagraph"/>
+              <w:numPr>
+                <w:ilvl w:val="0"/>
+                <w:numId w:val="24"/>
+              </w:numPr>
+              <w:rPr>
+                <w:rFonts w:eastAsiaTheme="majorEastAsia"/>
+                <w:b/>
+                <w:bCs/>
+                <w:szCs w:val="26"/>
+              </w:rPr>
+            </w:pPr>
+            <w:r>
+              <w:rPr>
+                <w:rFonts w:eastAsiaTheme="majorEastAsia"/>
+                <w:b/>
+                <w:bCs/>
+                <w:szCs w:val="26"/>
+              </w:rPr>
+              <w:t xml:space="preserve">Image: </w:t>
+            </w:r>
+            <w:r>
+              <w:rPr>
+                <w:rFonts w:eastAsiaTheme="majorEastAsia"/>
+                <w:szCs w:val="26"/>
+              </w:rPr>
+              <w:t>hình ảnh của cửa hàng</w:t>
+            </w:r>
+          </w:p>
+          <w:p>
+            <w:pPr>
+              <w:pStyle w:val="ListParagraph"/>
+              <w:numPr>
+                <w:ilvl w:val="0"/>
+                <w:numId w:val="24"/>
+              </w:numPr>
+              <w:spacing w:after="160" w:line="259" w:lineRule="auto"/>
+              <w:rPr>
+                <w:rFonts w:eastAsiaTheme="majorEastAsia"/>
+                <w:b/>
+                <w:bCs/>
+                <w:szCs w:val="26"/>
+              </w:rPr>
+            </w:pPr>
+            <w:r>
+              <w:rPr>
+                <w:rFonts w:eastAsiaTheme="majorEastAsia"/>
+                <w:b/>
+                <w:bCs/>
+                <w:szCs w:val="26"/>
+              </w:rPr>
+              <w:t xml:space="preserve">Create_at: </w:t>
+            </w:r>
+            <w:r>
+              <w:rPr>
+                <w:rFonts w:eastAsiaTheme="majorEastAsia"/>
+                <w:szCs w:val="26"/>
+              </w:rPr>
+              <w:t xml:space="preserve">ngày tạo cửa </w:t>
+            </w:r>
+            <w:proofErr w:type="gramStart"/>
+            <w:r>
+              <w:rPr>
+                <w:rFonts w:eastAsiaTheme="majorEastAsia"/>
+                <w:szCs w:val="26"/>
+              </w:rPr>
+              <w:t>hàng</w:t>
+            </w:r>
+            <w:proofErr w:type="gramEnd"/>
+          </w:p>
+          <w:p>
+            <w:pPr>
+              <w:pStyle w:val="ListParagraph"/>
+              <w:numPr>
+                <w:ilvl w:val="0"/>
+                <w:numId w:val="24"/>
+              </w:numPr>
+              <w:rPr>
+                <w:rFonts w:eastAsiaTheme="majorEastAsia"/>
+                <w:b/>
+                <w:bCs/>
+                <w:szCs w:val="26"/>
+              </w:rPr>
+            </w:pPr>
+            <w:r>
+              <w:rPr>
+                <w:rFonts w:eastAsiaTheme="majorEastAsia"/>
+                <w:b/>
+                <w:bCs/>
+                <w:szCs w:val="26"/>
+              </w:rPr>
+              <w:lastRenderedPageBreak/>
+              <w:t xml:space="preserve">Update_at: </w:t>
+            </w:r>
+            <w:r>
+              <w:rPr>
+                <w:rFonts w:eastAsiaTheme="majorEastAsia"/>
+                <w:szCs w:val="26"/>
+              </w:rPr>
+              <w:t>ngày cập nhật cửa hàng</w:t>
+            </w:r>
+            <w:r>
+              <w:rPr>
+                <w:rFonts w:eastAsiaTheme="majorEastAsia"/>
+                <w:szCs w:val="26"/>
+              </w:rPr>
+              <w:t>.</w:t>
+            </w:r>
+          </w:p>
+          <w:p>
+            <w:pPr>
+              <w:pStyle w:val="ListParagraph"/>
+              <w:numPr>
+                <w:ilvl w:val="0"/>
+                <w:numId w:val="24"/>
+              </w:numPr>
+              <w:rPr>
+                <w:rFonts w:eastAsiaTheme="majorEastAsia"/>
+                <w:b/>
+                <w:bCs/>
+                <w:szCs w:val="26"/>
+              </w:rPr>
+            </w:pPr>
+            <w:r>
+              <w:rPr>
+                <w:rFonts w:eastAsiaTheme="majorEastAsia"/>
+                <w:b/>
+                <w:bCs/>
+                <w:szCs w:val="26"/>
+              </w:rPr>
+              <w:t xml:space="preserve">User: </w:t>
+            </w:r>
+            <w:r>
+              <w:rPr>
+                <w:rFonts w:eastAsiaTheme="majorEastAsia"/>
+                <w:szCs w:val="26"/>
+              </w:rPr>
+              <w:t>thông tin</w:t>
+            </w:r>
+            <w:r>
+              <w:rPr>
+                <w:rFonts w:eastAsiaTheme="majorEastAsia"/>
+                <w:szCs w:val="26"/>
+              </w:rPr>
+              <w:t xml:space="preserve"> ngườ dùng.</w:t>
+            </w:r>
+          </w:p>
+          <w:p>
+            <w:pPr>
+              <w:pStyle w:val="ListParagraph"/>
+              <w:numPr>
+                <w:ilvl w:val="0"/>
+                <w:numId w:val="24"/>
+              </w:numPr>
+              <w:rPr>
+                <w:rFonts w:eastAsiaTheme="majorEastAsia"/>
+                <w:b/>
+                <w:bCs/>
+                <w:szCs w:val="26"/>
+              </w:rPr>
+            </w:pPr>
+            <w:r>
+              <w:rPr>
+                <w:rFonts w:eastAsiaTheme="majorEastAsia"/>
+                <w:b/>
+                <w:bCs/>
+                <w:szCs w:val="26"/>
+              </w:rPr>
+              <w:t xml:space="preserve">Products: </w:t>
+            </w:r>
+            <w:r>
+              <w:rPr>
+                <w:rFonts w:eastAsiaTheme="majorEastAsia"/>
+                <w:szCs w:val="26"/>
+              </w:rPr>
+              <w:t>danh sách sản phẩm.</w:t>
+            </w:r>
+          </w:p>
+        </w:tc>
+      </w:tr>
+      <w:tr>
+        <w:tc>
+          <w:tcPr>
+            <w:tcW w:w="2605" w:type="dxa"/>
+          </w:tcPr>
+          <w:p>
+            <w:pPr>
+              <w:rPr>
+                <w:rFonts w:eastAsiaTheme="majorEastAsia"/>
+                <w:b/>
+                <w:bCs/>
+                <w:szCs w:val="26"/>
+              </w:rPr>
+            </w:pPr>
+            <w:r>
+              <w:rPr>
+                <w:rFonts w:eastAsiaTheme="majorEastAsia"/>
+                <w:b/>
+                <w:bCs/>
+                <w:szCs w:val="26"/>
+              </w:rPr>
+              <w:lastRenderedPageBreak/>
               <w:t>Phương thức</w:t>
             </w:r>
           </w:p>
@@ -27745,7 +28236,6 @@
                 <w:bCs/>
                 <w:szCs w:val="26"/>
               </w:rPr>
-              <w:lastRenderedPageBreak/>
               <w:t xml:space="preserve">getByUser (Store): User – </w:t>
             </w:r>
             <w:r>
@@ -27997,6 +28487,73 @@
         </w:rPr>
         <w:t>Cơ sở dữ liệu toàn hệ thống:</w:t>
       </w:r>
+    </w:p>
+    <w:p>
+      <w:pPr>
+        <w:pStyle w:val="NormalWeb"/>
+      </w:pPr>
+      <w:r>
+        <w:rPr>
+          <w:noProof/>
+        </w:rPr>
+        <w:lastRenderedPageBreak/>
+        <w:drawing>
+          <wp:inline distT="0" distB="0" distL="0" distR="0" wp14:anchorId="72AFC148" wp14:editId="56B10975">
+            <wp:extent cx="5943600" cy="3014345"/>
+            <wp:effectExtent l="0" t="0" r="0" b="0"/>
+            <wp:docPr id="1277744341" name="Picture 6" descr="A computer screen shot of several boxes&#10;&#10;Description automatically generated"/>
+            <wp:cNvGraphicFramePr>
+              <a:graphicFrameLocks xmlns:a="http://schemas.openxmlformats.org/drawingml/2006/main" noChangeAspect="1"/>
+            </wp:cNvGraphicFramePr>
+            <a:graphic xmlns:a="http://schemas.openxmlformats.org/drawingml/2006/main">
+              <a:graphicData uri="http://schemas.openxmlformats.org/drawingml/2006/picture">
+                <pic:pic xmlns:pic="http://schemas.openxmlformats.org/drawingml/2006/picture">
+                  <pic:nvPicPr>
+                    <pic:cNvPr id="1277744341" name="Picture 6" descr="A computer screen shot of several boxes&#10;&#10;Description automatically generated"/>
+                    <pic:cNvPicPr>
+                      <a:picLocks noChangeAspect="1" noChangeArrowheads="1"/>
+                    </pic:cNvPicPr>
+                  </pic:nvPicPr>
+                  <pic:blipFill>
+                    <a:blip r:embed="rId36" cstate="print">
+                      <a:extLst>
+                        <a:ext uri="{28A0092B-C50C-407E-A947-70E740481C1C}">
+                          <a14:useLocalDpi xmlns:a14="http://schemas.microsoft.com/office/drawing/2010/main" val="0"/>
+                        </a:ext>
+                      </a:extLst>
+                    </a:blip>
+                    <a:srcRect/>
+                    <a:stretch>
+                      <a:fillRect/>
+                    </a:stretch>
+                  </pic:blipFill>
+                  <pic:spPr bwMode="auto">
+                    <a:xfrm>
+                      <a:off x="0" y="0"/>
+                      <a:ext cx="5943600" cy="3014345"/>
+                    </a:xfrm>
+                    <a:prstGeom prst="rect">
+                      <a:avLst/>
+                    </a:prstGeom>
+                    <a:noFill/>
+                    <a:ln>
+                      <a:noFill/>
+                    </a:ln>
+                  </pic:spPr>
+                </pic:pic>
+              </a:graphicData>
+            </a:graphic>
+          </wp:inline>
+        </w:drawing>
+      </w:r>
+    </w:p>
+    <w:p>
+      <w:pPr>
+        <w:rPr>
+          <w:rFonts w:eastAsiaTheme="majorEastAsia"/>
+          <w:szCs w:val="26"/>
+        </w:rPr>
+      </w:pPr>
     </w:p>
     <w:p>
       <w:pPr>
@@ -28249,7 +28806,7 @@
                     <pic:cNvPicPr/>
                   </pic:nvPicPr>
                   <pic:blipFill>
-                    <a:blip r:embed="rId36"/>
+                    <a:blip r:embed="rId37"/>
                     <a:stretch>
                       <a:fillRect/>
                     </a:stretch>

</xml_diff>